<commit_message>
local data saving, background image changes, better aesthetics
</commit_message>
<xml_diff>
--- a/my_chosen_project _template.docx
+++ b/my_chosen_project _template.docx
@@ -108,6 +108,14 @@
         <w:t>ZenQuest</w:t>
       </w:r>
       <w:proofErr w:type="spellEnd"/>
+      <w:r>
+        <w:rPr>
+          <w:rFonts w:ascii="Aptos" w:hAnsi="Aptos"/>
+          <w:sz w:val="28"/>
+          <w:szCs w:val="28"/>
+        </w:rPr>
+        <w:t xml:space="preserve"> RPG</w:t>
+      </w:r>
       <w:r>
         <w:rPr>
           <w:rFonts w:ascii="Aptos" w:hAnsi="Aptos"/>
@@ -1171,25 +1179,7 @@
             <w:b/>
             <w:bCs/>
           </w:rPr>
-          <w:t>https://github.com/CyrusLau1/zenqu</w:t>
-        </w:r>
-        <w:r>
-          <w:rPr>
-            <w:rStyle w:val="Hyperlink"/>
-            <w:rFonts w:ascii="Aptos" w:hAnsi="Aptos"/>
-            <w:b/>
-            <w:bCs/>
-          </w:rPr>
-          <w:t>e</w:t>
-        </w:r>
-        <w:r>
-          <w:rPr>
-            <w:rStyle w:val="Hyperlink"/>
-            <w:rFonts w:ascii="Aptos" w:hAnsi="Aptos"/>
-            <w:b/>
-            <w:bCs/>
-          </w:rPr>
-          <w:t>st</w:t>
+          <w:t>https://github.com/CyrusLau1/zenquest</w:t>
         </w:r>
       </w:hyperlink>
     </w:p>

</xml_diff>